<commit_message>
Add func shem and discription
</commit_message>
<xml_diff>
--- a/Article.docx
+++ b/Article.docx
@@ -140,7 +140,27 @@
           <w:szCs w:val="28"/>
           <w:lang w:val="uk-UA"/>
         </w:rPr>
-        <w:t>Це призводить  до неможливості переробки та консервування через певний час. Наслідком є відсутність росту промисловості та відсутність збільшення робочих місць.</w:t>
+        <w:t xml:space="preserve">Це призводить до неможливості переробки та </w:t>
+      </w:r>
+      <w:proofErr w:type="spellStart"/>
+      <w:r>
+        <w:rPr>
+          <w:rFonts w:ascii="Times New Roman" w:eastAsia="Times New Roman" w:hAnsi="Times New Roman" w:cs="Times New Roman"/>
+          <w:sz w:val="28"/>
+          <w:szCs w:val="28"/>
+          <w:lang w:val="uk-UA"/>
+        </w:rPr>
+        <w:t>концервування</w:t>
+      </w:r>
+      <w:proofErr w:type="spellEnd"/>
+      <w:r>
+        <w:rPr>
+          <w:rFonts w:ascii="Times New Roman" w:eastAsia="Times New Roman" w:hAnsi="Times New Roman" w:cs="Times New Roman"/>
+          <w:sz w:val="28"/>
+          <w:szCs w:val="28"/>
+          <w:lang w:val="uk-UA"/>
+        </w:rPr>
+        <w:t xml:space="preserve"> через певний час. Наслідком є відсутність росту промисловості та відсутність збільшення робочих місць.</w:t>
       </w:r>
     </w:p>
     <w:p>
@@ -183,7 +203,7 @@
         </w:rPr>
         <w:lastRenderedPageBreak/>
         <w:drawing>
-          <wp:inline distT="19050" distB="19050" distL="19050" distR="19050">
+          <wp:inline distT="19050" distB="19050" distL="19050" distR="19050" wp14:anchorId="0D2D172B" wp14:editId="15DE875E">
             <wp:extent cx="5734050" cy="4038600"/>
             <wp:effectExtent l="0" t="0" r="0" b="0"/>
             <wp:docPr id="2" name="image1.png"/>
@@ -521,7 +541,7 @@
           <w:lang w:val="uk-UA"/>
         </w:rPr>
         <w:drawing>
-          <wp:inline distT="19050" distB="19050" distL="19050" distR="19050">
+          <wp:inline distT="19050" distB="19050" distL="19050" distR="19050" wp14:anchorId="14FBE436" wp14:editId="1E6EB4E6">
             <wp:extent cx="5429250" cy="3438525"/>
             <wp:effectExtent l="0" t="0" r="0" b="0"/>
             <wp:docPr id="1" name="image2.png"/>
@@ -664,28 +684,35 @@
           <w:lang w:val="uk-UA"/>
         </w:rPr>
         <w:lastRenderedPageBreak/>
-        <w:t xml:space="preserve">Опираючись на актуальні котрі наданні </w:t>
-      </w:r>
-      <w:proofErr w:type="spellStart"/>
-      <w:r>
-        <w:rPr>
-          <w:rFonts w:ascii="Times New Roman" w:eastAsia="Times New Roman" w:hAnsi="Times New Roman" w:cs="Times New Roman"/>
-          <w:sz w:val="28"/>
-          <w:szCs w:val="28"/>
-          <w:lang w:val="uk-UA"/>
-        </w:rPr>
-        <w:t>вимірюю</w:t>
-      </w:r>
-      <w:bookmarkStart w:id="0" w:name="_GoBack"/>
-      <w:bookmarkEnd w:id="0"/>
-      <w:r>
-        <w:rPr>
-          <w:rFonts w:ascii="Times New Roman" w:eastAsia="Times New Roman" w:hAnsi="Times New Roman" w:cs="Times New Roman"/>
-          <w:sz w:val="28"/>
-          <w:szCs w:val="28"/>
-          <w:lang w:val="uk-UA"/>
-        </w:rPr>
-        <w:t>чими</w:t>
+        <w:t xml:space="preserve">Опираючись на актуальні </w:t>
+      </w:r>
+      <w:r>
+        <w:rPr>
+          <w:rFonts w:ascii="Times New Roman" w:eastAsia="Times New Roman" w:hAnsi="Times New Roman" w:cs="Times New Roman"/>
+          <w:sz w:val="28"/>
+          <w:szCs w:val="28"/>
+          <w:lang w:val="uk-UA"/>
+        </w:rPr>
+        <w:t xml:space="preserve">дані котрі наданні </w:t>
+      </w:r>
+      <w:proofErr w:type="spellStart"/>
+      <w:r>
+        <w:rPr>
+          <w:rFonts w:ascii="Times New Roman" w:eastAsia="Times New Roman" w:hAnsi="Times New Roman" w:cs="Times New Roman"/>
+          <w:sz w:val="28"/>
+          <w:szCs w:val="28"/>
+          <w:lang w:val="uk-UA"/>
+        </w:rPr>
+        <w:t>вимірюючи</w:t>
+      </w:r>
+      <w:r>
+        <w:rPr>
+          <w:rFonts w:ascii="Times New Roman" w:eastAsia="Times New Roman" w:hAnsi="Times New Roman" w:cs="Times New Roman"/>
+          <w:sz w:val="28"/>
+          <w:szCs w:val="28"/>
+          <w:lang w:val="uk-UA"/>
+        </w:rPr>
+        <w:t>ми</w:t>
       </w:r>
       <w:proofErr w:type="spellEnd"/>
       <w:r>
@@ -715,7 +742,27 @@
           <w:szCs w:val="28"/>
           <w:lang w:val="uk-UA"/>
         </w:rPr>
-        <w:t>Система моніторингу вимірює параметри мікроклімату. До систему моніторингу входять всі необхідні пристрої сканування мікроклімату, а саме: датчик вологості, температури та датчик широкого спектру хімічного складу повітря.</w:t>
+        <w:t xml:space="preserve">Система моніторингу вимірює параметри мікроклімату. До систему </w:t>
+      </w:r>
+      <w:proofErr w:type="spellStart"/>
+      <w:r>
+        <w:rPr>
+          <w:rFonts w:ascii="Times New Roman" w:eastAsia="Times New Roman" w:hAnsi="Times New Roman" w:cs="Times New Roman"/>
+          <w:sz w:val="28"/>
+          <w:szCs w:val="28"/>
+          <w:lang w:val="uk-UA"/>
+        </w:rPr>
+        <w:t>моніторигу</w:t>
+      </w:r>
+      <w:proofErr w:type="spellEnd"/>
+      <w:r>
+        <w:rPr>
+          <w:rFonts w:ascii="Times New Roman" w:eastAsia="Times New Roman" w:hAnsi="Times New Roman" w:cs="Times New Roman"/>
+          <w:sz w:val="28"/>
+          <w:szCs w:val="28"/>
+          <w:lang w:val="uk-UA"/>
+        </w:rPr>
+        <w:t xml:space="preserve"> входять всі необхідні пристрої сканування мікроклімату, а саме: датчик вологості, температури та датчик хімічного складу повітря.</w:t>
       </w:r>
     </w:p>
     <w:p>
@@ -775,7 +822,25 @@
           <w:szCs w:val="28"/>
           <w:lang w:val="uk-UA"/>
         </w:rPr>
-        <w:t xml:space="preserve"> інтерфейсу. Це дає можливість відслідковувати будь-які зміни в складському приміщенні за допомогою мережі </w:t>
+        <w:t xml:space="preserve"> інтерфейсу. Це дає можливість відслідковувати будь-які зміни в </w:t>
+      </w:r>
+      <w:r>
+        <w:rPr>
+          <w:rFonts w:ascii="Times New Roman" w:eastAsia="Times New Roman" w:hAnsi="Times New Roman" w:cs="Times New Roman"/>
+          <w:sz w:val="28"/>
+          <w:szCs w:val="28"/>
+          <w:lang w:val="uk-UA"/>
+        </w:rPr>
+        <w:t xml:space="preserve">плодоовочевому сховищі, </w:t>
+      </w:r>
+      <w:r>
+        <w:rPr>
+          <w:rFonts w:ascii="Times New Roman" w:eastAsia="Times New Roman" w:hAnsi="Times New Roman" w:cs="Times New Roman"/>
+          <w:sz w:val="28"/>
+          <w:szCs w:val="28"/>
+          <w:lang w:val="uk-UA"/>
+        </w:rPr>
+        <w:t xml:space="preserve">за допомогою мережі </w:t>
       </w:r>
       <w:proofErr w:type="spellStart"/>
       <w:r>
@@ -796,6 +861,986 @@
           <w:lang w:val="uk-UA"/>
         </w:rPr>
         <w:t>.</w:t>
+      </w:r>
+    </w:p>
+    <w:p>
+      <w:pPr>
+        <w:rPr>
+          <w:rFonts w:ascii="Times New Roman" w:eastAsia="Times New Roman" w:hAnsi="Times New Roman" w:cs="Times New Roman"/>
+          <w:sz w:val="28"/>
+          <w:szCs w:val="28"/>
+          <w:lang w:val="uk-UA"/>
+        </w:rPr>
+      </w:pPr>
+      <w:r>
+        <w:rPr>
+          <w:rFonts w:ascii="Times New Roman" w:eastAsia="Times New Roman" w:hAnsi="Times New Roman" w:cs="Times New Roman"/>
+          <w:noProof/>
+          <w:sz w:val="28"/>
+          <w:szCs w:val="28"/>
+          <w:lang w:val="uk-UA"/>
+        </w:rPr>
+        <w:drawing>
+          <wp:inline distT="114300" distB="114300" distL="114300" distR="114300" wp14:anchorId="181EA7C2" wp14:editId="6B168CE6">
+            <wp:extent cx="5748338" cy="4418330"/>
+            <wp:effectExtent l="0" t="0" r="0" b="0"/>
+            <wp:docPr id="3" name="image3.jpg"/>
+            <wp:cNvGraphicFramePr/>
+            <a:graphic xmlns:a="http://schemas.openxmlformats.org/drawingml/2006/main">
+              <a:graphicData uri="http://schemas.openxmlformats.org/drawingml/2006/picture">
+                <pic:pic xmlns:pic="http://schemas.openxmlformats.org/drawingml/2006/picture">
+                  <pic:nvPicPr>
+                    <pic:cNvPr id="0" name="image3.jpg"/>
+                    <pic:cNvPicPr preferRelativeResize="0"/>
+                  </pic:nvPicPr>
+                  <pic:blipFill>
+                    <a:blip r:embed="rId7"/>
+                    <a:srcRect l="2990" t="8196" r="12292"/>
+                    <a:stretch>
+                      <a:fillRect/>
+                    </a:stretch>
+                  </pic:blipFill>
+                  <pic:spPr>
+                    <a:xfrm>
+                      <a:off x="0" y="0"/>
+                      <a:ext cx="5748338" cy="4418330"/>
+                    </a:xfrm>
+                    <a:prstGeom prst="rect">
+                      <a:avLst/>
+                    </a:prstGeom>
+                    <a:ln/>
+                  </pic:spPr>
+                </pic:pic>
+              </a:graphicData>
+            </a:graphic>
+          </wp:inline>
+        </w:drawing>
+      </w:r>
+    </w:p>
+    <w:p>
+      <w:pPr>
+        <w:rPr>
+          <w:rFonts w:ascii="Times New Roman" w:eastAsia="Times New Roman" w:hAnsi="Times New Roman" w:cs="Times New Roman"/>
+          <w:sz w:val="28"/>
+          <w:szCs w:val="28"/>
+          <w:lang w:val="uk-UA"/>
+        </w:rPr>
+      </w:pPr>
+      <w:r>
+        <w:rPr>
+          <w:rFonts w:ascii="Times New Roman" w:eastAsia="Times New Roman" w:hAnsi="Times New Roman" w:cs="Times New Roman"/>
+          <w:sz w:val="28"/>
+          <w:szCs w:val="28"/>
+          <w:lang w:val="uk-UA"/>
+        </w:rPr>
+        <w:tab/>
+        <w:t>Рис.2 Функціональна схема.</w:t>
+      </w:r>
+    </w:p>
+    <w:p>
+      <w:pPr>
+        <w:ind w:firstLine="720"/>
+        <w:rPr>
+          <w:rFonts w:ascii="Times New Roman" w:eastAsia="Times New Roman" w:hAnsi="Times New Roman" w:cs="Times New Roman"/>
+          <w:sz w:val="28"/>
+          <w:szCs w:val="28"/>
+          <w:lang w:val="uk-UA"/>
+        </w:rPr>
+      </w:pPr>
+      <w:r>
+        <w:rPr>
+          <w:rFonts w:ascii="Times New Roman" w:eastAsia="Times New Roman" w:hAnsi="Times New Roman" w:cs="Times New Roman"/>
+          <w:sz w:val="28"/>
+          <w:szCs w:val="28"/>
+          <w:lang w:val="uk-UA"/>
+        </w:rPr>
+        <w:t>Шина даних має 32 біта, шина адресу - 24 біта.</w:t>
+      </w:r>
+    </w:p>
+    <w:p>
+      <w:pPr>
+        <w:ind w:firstLine="720"/>
+        <w:rPr>
+          <w:rFonts w:ascii="Times New Roman" w:eastAsia="Times New Roman" w:hAnsi="Times New Roman" w:cs="Times New Roman"/>
+          <w:sz w:val="28"/>
+          <w:szCs w:val="28"/>
+          <w:lang w:val="uk-UA"/>
+        </w:rPr>
+      </w:pPr>
+      <w:r>
+        <w:rPr>
+          <w:rFonts w:ascii="Times New Roman" w:eastAsia="Times New Roman" w:hAnsi="Times New Roman" w:cs="Times New Roman"/>
+          <w:sz w:val="28"/>
+          <w:szCs w:val="28"/>
+          <w:lang w:val="uk-UA"/>
+        </w:rPr>
+        <w:t xml:space="preserve">Використовуючи інтерфейси SPI та I2C(TWI) пристрій має змогу передавати інформацію в </w:t>
+      </w:r>
+      <w:proofErr w:type="spellStart"/>
+      <w:r>
+        <w:rPr>
+          <w:rFonts w:ascii="Times New Roman" w:eastAsia="Times New Roman" w:hAnsi="Times New Roman" w:cs="Times New Roman"/>
+          <w:sz w:val="28"/>
+          <w:szCs w:val="28"/>
+          <w:lang w:val="uk-UA"/>
+        </w:rPr>
+        <w:t>двонаправленому</w:t>
+      </w:r>
+      <w:proofErr w:type="spellEnd"/>
+      <w:r>
+        <w:rPr>
+          <w:rFonts w:ascii="Times New Roman" w:eastAsia="Times New Roman" w:hAnsi="Times New Roman" w:cs="Times New Roman"/>
+          <w:sz w:val="28"/>
+          <w:szCs w:val="28"/>
+          <w:lang w:val="uk-UA"/>
+        </w:rPr>
+        <w:t xml:space="preserve"> </w:t>
+      </w:r>
+      <w:r>
+        <w:rPr>
+          <w:rFonts w:ascii="Times New Roman" w:eastAsia="Times New Roman" w:hAnsi="Times New Roman" w:cs="Times New Roman"/>
+          <w:sz w:val="28"/>
+          <w:szCs w:val="28"/>
+          <w:lang w:val="uk-UA"/>
+        </w:rPr>
+        <w:t xml:space="preserve">режимі. </w:t>
+      </w:r>
+    </w:p>
+    <w:p>
+      <w:pPr>
+        <w:ind w:firstLine="720"/>
+        <w:rPr>
+          <w:rFonts w:ascii="Times New Roman" w:eastAsia="Times New Roman" w:hAnsi="Times New Roman" w:cs="Times New Roman"/>
+          <w:sz w:val="28"/>
+          <w:szCs w:val="28"/>
+          <w:lang w:val="uk-UA"/>
+        </w:rPr>
+      </w:pPr>
+      <w:r>
+        <w:rPr>
+          <w:rFonts w:ascii="Times New Roman" w:eastAsia="Times New Roman" w:hAnsi="Times New Roman" w:cs="Times New Roman"/>
+          <w:sz w:val="28"/>
+          <w:szCs w:val="28"/>
+          <w:lang w:val="uk-UA"/>
+        </w:rPr>
+        <w:t xml:space="preserve">Послідовний протокол обміну даними I2C (також </w:t>
+      </w:r>
+      <w:r>
+        <w:rPr>
+          <w:rFonts w:ascii="Times New Roman" w:eastAsia="Times New Roman" w:hAnsi="Times New Roman" w:cs="Times New Roman"/>
+          <w:sz w:val="28"/>
+          <w:szCs w:val="28"/>
+          <w:lang w:val="uk-UA"/>
+        </w:rPr>
+        <w:t>називають</w:t>
+      </w:r>
+      <w:r>
+        <w:rPr>
+          <w:rFonts w:ascii="Times New Roman" w:eastAsia="Times New Roman" w:hAnsi="Times New Roman" w:cs="Times New Roman"/>
+          <w:sz w:val="28"/>
+          <w:szCs w:val="28"/>
+          <w:lang w:val="uk-UA"/>
+        </w:rPr>
+        <w:t xml:space="preserve"> IIC - </w:t>
+      </w:r>
+      <w:proofErr w:type="spellStart"/>
+      <w:r>
+        <w:rPr>
+          <w:rFonts w:ascii="Times New Roman" w:eastAsia="Times New Roman" w:hAnsi="Times New Roman" w:cs="Times New Roman"/>
+          <w:sz w:val="28"/>
+          <w:szCs w:val="28"/>
+          <w:lang w:val="uk-UA"/>
+        </w:rPr>
+        <w:t>Inter-Int</w:t>
+      </w:r>
+      <w:r>
+        <w:rPr>
+          <w:rFonts w:ascii="Times New Roman" w:eastAsia="Times New Roman" w:hAnsi="Times New Roman" w:cs="Times New Roman"/>
+          <w:sz w:val="28"/>
+          <w:szCs w:val="28"/>
+          <w:lang w:val="uk-UA"/>
+        </w:rPr>
+        <w:t>egrated</w:t>
+      </w:r>
+      <w:proofErr w:type="spellEnd"/>
+      <w:r>
+        <w:rPr>
+          <w:rFonts w:ascii="Times New Roman" w:eastAsia="Times New Roman" w:hAnsi="Times New Roman" w:cs="Times New Roman"/>
+          <w:sz w:val="28"/>
+          <w:szCs w:val="28"/>
+          <w:lang w:val="uk-UA"/>
+        </w:rPr>
+        <w:t xml:space="preserve"> </w:t>
+      </w:r>
+      <w:proofErr w:type="spellStart"/>
+      <w:r>
+        <w:rPr>
+          <w:rFonts w:ascii="Times New Roman" w:eastAsia="Times New Roman" w:hAnsi="Times New Roman" w:cs="Times New Roman"/>
+          <w:sz w:val="28"/>
+          <w:szCs w:val="28"/>
+          <w:lang w:val="uk-UA"/>
+        </w:rPr>
+        <w:t>Circuits</w:t>
+      </w:r>
+      <w:proofErr w:type="spellEnd"/>
+      <w:r>
+        <w:rPr>
+          <w:rFonts w:ascii="Times New Roman" w:eastAsia="Times New Roman" w:hAnsi="Times New Roman" w:cs="Times New Roman"/>
+          <w:sz w:val="28"/>
+          <w:szCs w:val="28"/>
+          <w:lang w:val="uk-UA"/>
+        </w:rPr>
+        <w:t xml:space="preserve">, </w:t>
+      </w:r>
+      <w:proofErr w:type="spellStart"/>
+      <w:r>
+        <w:rPr>
+          <w:rFonts w:ascii="Times New Roman" w:eastAsia="Times New Roman" w:hAnsi="Times New Roman" w:cs="Times New Roman"/>
+          <w:sz w:val="28"/>
+          <w:szCs w:val="28"/>
+          <w:lang w:val="uk-UA"/>
+        </w:rPr>
+        <w:t>міжмікросхемн</w:t>
+      </w:r>
+      <w:r>
+        <w:rPr>
+          <w:rFonts w:ascii="Times New Roman" w:eastAsia="Times New Roman" w:hAnsi="Times New Roman" w:cs="Times New Roman"/>
+          <w:sz w:val="28"/>
+          <w:szCs w:val="28"/>
+          <w:lang w:val="uk-UA"/>
+        </w:rPr>
+        <w:t>е</w:t>
+      </w:r>
+      <w:proofErr w:type="spellEnd"/>
+      <w:r>
+        <w:rPr>
+          <w:rFonts w:ascii="Times New Roman" w:eastAsia="Times New Roman" w:hAnsi="Times New Roman" w:cs="Times New Roman"/>
+          <w:sz w:val="28"/>
+          <w:szCs w:val="28"/>
+          <w:lang w:val="uk-UA"/>
+        </w:rPr>
+        <w:t xml:space="preserve"> з'єднання) використовує для </w:t>
+      </w:r>
+      <w:r>
+        <w:rPr>
+          <w:rFonts w:ascii="Times New Roman" w:eastAsia="Times New Roman" w:hAnsi="Times New Roman" w:cs="Times New Roman"/>
+          <w:sz w:val="28"/>
+          <w:szCs w:val="28"/>
+          <w:lang w:val="uk-UA"/>
+        </w:rPr>
+        <w:lastRenderedPageBreak/>
+        <w:t xml:space="preserve">передачі даних дві </w:t>
+      </w:r>
+      <w:proofErr w:type="spellStart"/>
+      <w:r>
+        <w:rPr>
+          <w:rFonts w:ascii="Times New Roman" w:eastAsia="Times New Roman" w:hAnsi="Times New Roman" w:cs="Times New Roman"/>
+          <w:sz w:val="28"/>
+          <w:szCs w:val="28"/>
+          <w:lang w:val="uk-UA"/>
+        </w:rPr>
+        <w:t>двонаправлені</w:t>
+      </w:r>
+      <w:proofErr w:type="spellEnd"/>
+      <w:r>
+        <w:rPr>
+          <w:rFonts w:ascii="Times New Roman" w:eastAsia="Times New Roman" w:hAnsi="Times New Roman" w:cs="Times New Roman"/>
+          <w:sz w:val="28"/>
+          <w:szCs w:val="28"/>
+          <w:lang w:val="uk-UA"/>
+        </w:rPr>
+        <w:t xml:space="preserve"> лінії зв'язку, які називаються шина послідовних даних SDA (</w:t>
+      </w:r>
+      <w:proofErr w:type="spellStart"/>
+      <w:r>
+        <w:rPr>
+          <w:rFonts w:ascii="Times New Roman" w:eastAsia="Times New Roman" w:hAnsi="Times New Roman" w:cs="Times New Roman"/>
+          <w:sz w:val="28"/>
+          <w:szCs w:val="28"/>
+          <w:lang w:val="uk-UA"/>
+        </w:rPr>
+        <w:t>Serial</w:t>
+      </w:r>
+      <w:proofErr w:type="spellEnd"/>
+      <w:r>
+        <w:rPr>
+          <w:rFonts w:ascii="Times New Roman" w:eastAsia="Times New Roman" w:hAnsi="Times New Roman" w:cs="Times New Roman"/>
+          <w:sz w:val="28"/>
+          <w:szCs w:val="28"/>
+          <w:lang w:val="uk-UA"/>
+        </w:rPr>
+        <w:t xml:space="preserve"> </w:t>
+      </w:r>
+      <w:proofErr w:type="spellStart"/>
+      <w:r>
+        <w:rPr>
+          <w:rFonts w:ascii="Times New Roman" w:eastAsia="Times New Roman" w:hAnsi="Times New Roman" w:cs="Times New Roman"/>
+          <w:sz w:val="28"/>
+          <w:szCs w:val="28"/>
+          <w:lang w:val="uk-UA"/>
+        </w:rPr>
+        <w:t>Data</w:t>
+      </w:r>
+      <w:proofErr w:type="spellEnd"/>
+      <w:r>
+        <w:rPr>
+          <w:rFonts w:ascii="Times New Roman" w:eastAsia="Times New Roman" w:hAnsi="Times New Roman" w:cs="Times New Roman"/>
+          <w:sz w:val="28"/>
+          <w:szCs w:val="28"/>
+          <w:lang w:val="uk-UA"/>
+        </w:rPr>
+        <w:t xml:space="preserve">) і шина </w:t>
+      </w:r>
+      <w:proofErr w:type="spellStart"/>
+      <w:r>
+        <w:rPr>
+          <w:rFonts w:ascii="Times New Roman" w:eastAsia="Times New Roman" w:hAnsi="Times New Roman" w:cs="Times New Roman"/>
+          <w:sz w:val="28"/>
+          <w:szCs w:val="28"/>
+          <w:lang w:val="uk-UA"/>
+        </w:rPr>
+        <w:t>тактування</w:t>
+      </w:r>
+      <w:proofErr w:type="spellEnd"/>
+      <w:r>
+        <w:rPr>
+          <w:rFonts w:ascii="Times New Roman" w:eastAsia="Times New Roman" w:hAnsi="Times New Roman" w:cs="Times New Roman"/>
+          <w:sz w:val="28"/>
+          <w:szCs w:val="28"/>
+          <w:lang w:val="uk-UA"/>
+        </w:rPr>
+        <w:t xml:space="preserve"> SCL (</w:t>
+      </w:r>
+      <w:proofErr w:type="spellStart"/>
+      <w:r>
+        <w:rPr>
+          <w:rFonts w:ascii="Times New Roman" w:eastAsia="Times New Roman" w:hAnsi="Times New Roman" w:cs="Times New Roman"/>
+          <w:sz w:val="28"/>
+          <w:szCs w:val="28"/>
+          <w:lang w:val="uk-UA"/>
+        </w:rPr>
+        <w:t>Serial</w:t>
+      </w:r>
+      <w:proofErr w:type="spellEnd"/>
+      <w:r>
+        <w:rPr>
+          <w:rFonts w:ascii="Times New Roman" w:eastAsia="Times New Roman" w:hAnsi="Times New Roman" w:cs="Times New Roman"/>
+          <w:sz w:val="28"/>
+          <w:szCs w:val="28"/>
+          <w:lang w:val="uk-UA"/>
+        </w:rPr>
+        <w:t xml:space="preserve"> </w:t>
+      </w:r>
+      <w:proofErr w:type="spellStart"/>
+      <w:r>
+        <w:rPr>
+          <w:rFonts w:ascii="Times New Roman" w:eastAsia="Times New Roman" w:hAnsi="Times New Roman" w:cs="Times New Roman"/>
+          <w:sz w:val="28"/>
+          <w:szCs w:val="28"/>
+          <w:lang w:val="uk-UA"/>
+        </w:rPr>
+        <w:t>Clock</w:t>
+      </w:r>
+      <w:proofErr w:type="spellEnd"/>
+      <w:r>
+        <w:rPr>
+          <w:rFonts w:ascii="Times New Roman" w:eastAsia="Times New Roman" w:hAnsi="Times New Roman" w:cs="Times New Roman"/>
+          <w:sz w:val="28"/>
+          <w:szCs w:val="28"/>
+          <w:lang w:val="uk-UA"/>
+        </w:rPr>
+        <w:t xml:space="preserve">). Також є дві лінії для живлення. Шини SDA і SCL </w:t>
+      </w:r>
+      <w:r>
+        <w:rPr>
+          <w:rFonts w:ascii="Times New Roman" w:eastAsia="Times New Roman" w:hAnsi="Times New Roman" w:cs="Times New Roman"/>
+          <w:sz w:val="28"/>
+          <w:szCs w:val="28"/>
+          <w:lang w:val="uk-UA"/>
+        </w:rPr>
+        <w:t>підключаються</w:t>
+      </w:r>
+      <w:r>
+        <w:rPr>
+          <w:rFonts w:ascii="Times New Roman" w:eastAsia="Times New Roman" w:hAnsi="Times New Roman" w:cs="Times New Roman"/>
+          <w:sz w:val="28"/>
+          <w:szCs w:val="28"/>
+          <w:lang w:val="uk-UA"/>
+        </w:rPr>
+        <w:t xml:space="preserve"> до шини живлення через резистори. У мережі є один керуючий пристрій (</w:t>
+      </w:r>
+      <w:proofErr w:type="spellStart"/>
+      <w:r>
+        <w:rPr>
+          <w:rFonts w:ascii="Times New Roman" w:eastAsia="Times New Roman" w:hAnsi="Times New Roman" w:cs="Times New Roman"/>
+          <w:sz w:val="28"/>
+          <w:szCs w:val="28"/>
+          <w:lang w:val="uk-UA"/>
+        </w:rPr>
+        <w:t>Master</w:t>
+      </w:r>
+      <w:proofErr w:type="spellEnd"/>
+      <w:r>
+        <w:rPr>
+          <w:rFonts w:ascii="Times New Roman" w:eastAsia="Times New Roman" w:hAnsi="Times New Roman" w:cs="Times New Roman"/>
+          <w:sz w:val="28"/>
+          <w:szCs w:val="28"/>
+          <w:lang w:val="uk-UA"/>
+        </w:rPr>
+        <w:t>), яки</w:t>
+      </w:r>
+      <w:r>
+        <w:rPr>
+          <w:rFonts w:ascii="Times New Roman" w:eastAsia="Times New Roman" w:hAnsi="Times New Roman" w:cs="Times New Roman"/>
+          <w:sz w:val="28"/>
+          <w:szCs w:val="28"/>
+          <w:lang w:val="uk-UA"/>
+        </w:rPr>
+        <w:t>й</w:t>
+      </w:r>
+      <w:r>
+        <w:rPr>
+          <w:rFonts w:ascii="Times New Roman" w:eastAsia="Times New Roman" w:hAnsi="Times New Roman" w:cs="Times New Roman"/>
+          <w:sz w:val="28"/>
+          <w:szCs w:val="28"/>
+          <w:lang w:val="uk-UA"/>
+        </w:rPr>
+        <w:t xml:space="preserve"> </w:t>
+      </w:r>
+      <w:proofErr w:type="spellStart"/>
+      <w:r>
+        <w:rPr>
+          <w:rFonts w:ascii="Times New Roman" w:eastAsia="Times New Roman" w:hAnsi="Times New Roman" w:cs="Times New Roman"/>
+          <w:sz w:val="28"/>
+          <w:szCs w:val="28"/>
+          <w:lang w:val="uk-UA"/>
+        </w:rPr>
+        <w:t>ініціалізує</w:t>
+      </w:r>
+      <w:proofErr w:type="spellEnd"/>
+      <w:r>
+        <w:rPr>
+          <w:rFonts w:ascii="Times New Roman" w:eastAsia="Times New Roman" w:hAnsi="Times New Roman" w:cs="Times New Roman"/>
+          <w:sz w:val="28"/>
+          <w:szCs w:val="28"/>
+          <w:lang w:val="uk-UA"/>
+        </w:rPr>
+        <w:t xml:space="preserve"> передачу даних і генерує сигнали синхронізації. У мережі також є керовані пристрої (</w:t>
+      </w:r>
+      <w:proofErr w:type="spellStart"/>
+      <w:r>
+        <w:rPr>
+          <w:rFonts w:ascii="Times New Roman" w:eastAsia="Times New Roman" w:hAnsi="Times New Roman" w:cs="Times New Roman"/>
+          <w:sz w:val="28"/>
+          <w:szCs w:val="28"/>
+          <w:lang w:val="uk-UA"/>
+        </w:rPr>
+        <w:t>Slave</w:t>
+      </w:r>
+      <w:proofErr w:type="spellEnd"/>
+      <w:r>
+        <w:rPr>
+          <w:rFonts w:ascii="Times New Roman" w:eastAsia="Times New Roman" w:hAnsi="Times New Roman" w:cs="Times New Roman"/>
+          <w:sz w:val="28"/>
+          <w:szCs w:val="28"/>
+          <w:lang w:val="uk-UA"/>
+        </w:rPr>
+        <w:t>), які передають дані по запиту керуючого. У кожного керованого пристрою є унік</w:t>
+      </w:r>
+      <w:r>
+        <w:rPr>
+          <w:rFonts w:ascii="Times New Roman" w:eastAsia="Times New Roman" w:hAnsi="Times New Roman" w:cs="Times New Roman"/>
+          <w:sz w:val="28"/>
+          <w:szCs w:val="28"/>
+          <w:lang w:val="uk-UA"/>
+        </w:rPr>
+        <w:t>альна адреса, за якою керуючий</w:t>
+      </w:r>
+      <w:r>
+        <w:rPr>
+          <w:rFonts w:ascii="Times New Roman" w:eastAsia="Times New Roman" w:hAnsi="Times New Roman" w:cs="Times New Roman"/>
+          <w:sz w:val="28"/>
+          <w:szCs w:val="28"/>
+          <w:lang w:val="uk-UA"/>
+        </w:rPr>
+        <w:t xml:space="preserve"> звертається до нього. Адреса пристрою вказується в </w:t>
+      </w:r>
+      <w:r>
+        <w:rPr>
+          <w:rFonts w:ascii="Times New Roman" w:eastAsia="Times New Roman" w:hAnsi="Times New Roman" w:cs="Times New Roman"/>
+          <w:sz w:val="28"/>
+          <w:szCs w:val="28"/>
+          <w:lang w:val="uk-UA"/>
+        </w:rPr>
+        <w:t>документації</w:t>
+      </w:r>
+      <w:r>
+        <w:rPr>
+          <w:rFonts w:ascii="Times New Roman" w:eastAsia="Times New Roman" w:hAnsi="Times New Roman" w:cs="Times New Roman"/>
+          <w:sz w:val="28"/>
+          <w:szCs w:val="28"/>
+          <w:lang w:val="uk-UA"/>
+        </w:rPr>
+        <w:t>. До однієї шині I2C може бути підключено до 127 пристроїв, в тому числі кілька керуючих.</w:t>
+      </w:r>
+    </w:p>
+    <w:p>
+      <w:pPr>
+        <w:ind w:firstLine="720"/>
+        <w:rPr>
+          <w:rFonts w:ascii="Times New Roman" w:eastAsia="Times New Roman" w:hAnsi="Times New Roman" w:cs="Times New Roman"/>
+          <w:sz w:val="28"/>
+          <w:szCs w:val="28"/>
+          <w:lang w:val="uk-UA"/>
+        </w:rPr>
+      </w:pPr>
+      <w:r>
+        <w:rPr>
+          <w:rFonts w:ascii="Times New Roman" w:eastAsia="Times New Roman" w:hAnsi="Times New Roman" w:cs="Times New Roman"/>
+          <w:sz w:val="28"/>
+          <w:szCs w:val="28"/>
+          <w:lang w:val="uk-UA"/>
+        </w:rPr>
+        <w:t xml:space="preserve">SPI використовує чотири лінії для обміну інформацією: тактовий сигнал від керуючого пристрою </w:t>
+      </w:r>
+      <w:proofErr w:type="spellStart"/>
+      <w:r>
+        <w:rPr>
+          <w:rFonts w:ascii="Times New Roman" w:eastAsia="Times New Roman" w:hAnsi="Times New Roman" w:cs="Times New Roman"/>
+          <w:sz w:val="28"/>
+          <w:szCs w:val="28"/>
+          <w:lang w:val="uk-UA"/>
+        </w:rPr>
+        <w:t>Serial</w:t>
+      </w:r>
+      <w:proofErr w:type="spellEnd"/>
+      <w:r>
+        <w:rPr>
+          <w:rFonts w:ascii="Times New Roman" w:eastAsia="Times New Roman" w:hAnsi="Times New Roman" w:cs="Times New Roman"/>
+          <w:sz w:val="28"/>
+          <w:szCs w:val="28"/>
+          <w:lang w:val="uk-UA"/>
+        </w:rPr>
+        <w:t xml:space="preserve"> </w:t>
+      </w:r>
+      <w:proofErr w:type="spellStart"/>
+      <w:r>
+        <w:rPr>
+          <w:rFonts w:ascii="Times New Roman" w:eastAsia="Times New Roman" w:hAnsi="Times New Roman" w:cs="Times New Roman"/>
+          <w:sz w:val="28"/>
+          <w:szCs w:val="28"/>
+          <w:lang w:val="uk-UA"/>
+        </w:rPr>
+        <w:t>Clock</w:t>
+      </w:r>
+      <w:proofErr w:type="spellEnd"/>
+      <w:r>
+        <w:rPr>
+          <w:rFonts w:ascii="Times New Roman" w:eastAsia="Times New Roman" w:hAnsi="Times New Roman" w:cs="Times New Roman"/>
+          <w:sz w:val="28"/>
+          <w:szCs w:val="28"/>
+          <w:lang w:val="uk-UA"/>
+        </w:rPr>
+        <w:t xml:space="preserve">, лінія вибору керованого пристрою </w:t>
+      </w:r>
+      <w:proofErr w:type="spellStart"/>
+      <w:r>
+        <w:rPr>
+          <w:rFonts w:ascii="Times New Roman" w:eastAsia="Times New Roman" w:hAnsi="Times New Roman" w:cs="Times New Roman"/>
+          <w:sz w:val="28"/>
+          <w:szCs w:val="28"/>
+          <w:lang w:val="uk-UA"/>
+        </w:rPr>
+        <w:t>Slave</w:t>
+      </w:r>
+      <w:proofErr w:type="spellEnd"/>
+      <w:r>
+        <w:rPr>
+          <w:rFonts w:ascii="Times New Roman" w:eastAsia="Times New Roman" w:hAnsi="Times New Roman" w:cs="Times New Roman"/>
+          <w:sz w:val="28"/>
+          <w:szCs w:val="28"/>
+          <w:lang w:val="uk-UA"/>
+        </w:rPr>
+        <w:t xml:space="preserve"> </w:t>
+      </w:r>
+      <w:proofErr w:type="spellStart"/>
+      <w:r>
+        <w:rPr>
+          <w:rFonts w:ascii="Times New Roman" w:eastAsia="Times New Roman" w:hAnsi="Times New Roman" w:cs="Times New Roman"/>
+          <w:sz w:val="28"/>
+          <w:szCs w:val="28"/>
+          <w:lang w:val="uk-UA"/>
+        </w:rPr>
+        <w:t>Select</w:t>
+      </w:r>
+      <w:proofErr w:type="spellEnd"/>
+      <w:r>
+        <w:rPr>
+          <w:rFonts w:ascii="Times New Roman" w:eastAsia="Times New Roman" w:hAnsi="Times New Roman" w:cs="Times New Roman"/>
+          <w:sz w:val="28"/>
+          <w:szCs w:val="28"/>
+          <w:lang w:val="uk-UA"/>
+        </w:rPr>
+        <w:t>, передача даних від керуючого пристрою до керованого пристрою використовується MISO, лінія даних від керуючого пристрою до керованого використовується  MOSI.</w:t>
+      </w:r>
+    </w:p>
+    <w:p>
+      <w:pPr>
+        <w:ind w:firstLine="720"/>
+        <w:rPr>
+          <w:rFonts w:ascii="Times New Roman" w:eastAsia="Times New Roman" w:hAnsi="Times New Roman" w:cs="Times New Roman"/>
+          <w:sz w:val="28"/>
+          <w:szCs w:val="28"/>
+          <w:lang w:val="uk-UA"/>
+        </w:rPr>
+      </w:pPr>
+      <w:r>
+        <w:rPr>
+          <w:rFonts w:ascii="Times New Roman" w:eastAsia="Times New Roman" w:hAnsi="Times New Roman" w:cs="Times New Roman"/>
+          <w:sz w:val="28"/>
+          <w:szCs w:val="28"/>
+          <w:lang w:val="uk-UA"/>
+        </w:rPr>
+        <w:t>Пристроям, котрим немає необхідності в використанні цифрових інтерфейсів, використовуються піни вводу/виводу цифрових сигналів.</w:t>
+      </w:r>
+    </w:p>
+    <w:p>
+      <w:pPr>
+        <w:ind w:firstLine="720"/>
+        <w:rPr>
+          <w:rFonts w:ascii="Times New Roman" w:eastAsia="Times New Roman" w:hAnsi="Times New Roman" w:cs="Times New Roman"/>
+          <w:sz w:val="28"/>
+          <w:szCs w:val="28"/>
+          <w:lang w:val="uk-UA"/>
+        </w:rPr>
+      </w:pPr>
+      <w:proofErr w:type="spellStart"/>
+      <w:r>
+        <w:rPr>
+          <w:rFonts w:ascii="Times New Roman" w:eastAsia="Times New Roman" w:hAnsi="Times New Roman" w:cs="Times New Roman"/>
+          <w:sz w:val="28"/>
+          <w:szCs w:val="28"/>
+          <w:lang w:val="uk-UA"/>
+        </w:rPr>
+        <w:t>Flash</w:t>
+      </w:r>
+      <w:proofErr w:type="spellEnd"/>
+      <w:r>
+        <w:rPr>
+          <w:rFonts w:ascii="Times New Roman" w:eastAsia="Times New Roman" w:hAnsi="Times New Roman" w:cs="Times New Roman"/>
+          <w:sz w:val="28"/>
+          <w:szCs w:val="28"/>
+          <w:lang w:val="uk-UA"/>
+        </w:rPr>
+        <w:t xml:space="preserve"> пам’ять програм - пам'ять об'ємом 32 </w:t>
+      </w:r>
+      <w:proofErr w:type="spellStart"/>
+      <w:r>
+        <w:rPr>
+          <w:rFonts w:ascii="Times New Roman" w:eastAsia="Times New Roman" w:hAnsi="Times New Roman" w:cs="Times New Roman"/>
+          <w:sz w:val="28"/>
+          <w:szCs w:val="28"/>
+          <w:lang w:val="uk-UA"/>
+        </w:rPr>
+        <w:t>кБ</w:t>
+      </w:r>
+      <w:proofErr w:type="spellEnd"/>
+      <w:r>
+        <w:rPr>
+          <w:rFonts w:ascii="Times New Roman" w:eastAsia="Times New Roman" w:hAnsi="Times New Roman" w:cs="Times New Roman"/>
+          <w:sz w:val="28"/>
+          <w:szCs w:val="28"/>
+          <w:lang w:val="uk-UA"/>
+        </w:rPr>
+        <w:t>. Основне сховище для команд.</w:t>
+      </w:r>
+      <w:r>
+        <w:rPr>
+          <w:rFonts w:ascii="Times New Roman" w:eastAsia="Times New Roman" w:hAnsi="Times New Roman" w:cs="Times New Roman"/>
+          <w:sz w:val="28"/>
+          <w:szCs w:val="28"/>
+          <w:lang w:val="uk-UA"/>
+        </w:rPr>
+        <w:t xml:space="preserve"> Під час завантаження програми, к</w:t>
+      </w:r>
+      <w:r>
+        <w:rPr>
+          <w:rFonts w:ascii="Times New Roman" w:eastAsia="Times New Roman" w:hAnsi="Times New Roman" w:cs="Times New Roman"/>
+          <w:sz w:val="28"/>
+          <w:szCs w:val="28"/>
+          <w:lang w:val="uk-UA"/>
+        </w:rPr>
+        <w:t xml:space="preserve">онтролер завантажує програму виконання в дану пам’ять. 2кб з даного пулу пам'яті відводиться на </w:t>
+      </w:r>
+      <w:proofErr w:type="spellStart"/>
+      <w:r>
+        <w:rPr>
+          <w:rFonts w:ascii="Times New Roman" w:eastAsia="Times New Roman" w:hAnsi="Times New Roman" w:cs="Times New Roman"/>
+          <w:sz w:val="28"/>
+          <w:szCs w:val="28"/>
+          <w:lang w:val="uk-UA"/>
+        </w:rPr>
+        <w:t>bootloader</w:t>
+      </w:r>
+      <w:proofErr w:type="spellEnd"/>
+      <w:r>
+        <w:rPr>
+          <w:rFonts w:ascii="Times New Roman" w:eastAsia="Times New Roman" w:hAnsi="Times New Roman" w:cs="Times New Roman"/>
+          <w:sz w:val="28"/>
+          <w:szCs w:val="28"/>
+          <w:lang w:val="uk-UA"/>
+        </w:rPr>
+        <w:t xml:space="preserve">- програму, яка </w:t>
+      </w:r>
+      <w:r>
+        <w:rPr>
+          <w:rFonts w:ascii="Times New Roman" w:eastAsia="Times New Roman" w:hAnsi="Times New Roman" w:cs="Times New Roman"/>
+          <w:sz w:val="28"/>
+          <w:szCs w:val="28"/>
+          <w:lang w:val="uk-UA"/>
+        </w:rPr>
+        <w:t>виконує</w:t>
+      </w:r>
+      <w:r>
+        <w:rPr>
+          <w:rFonts w:ascii="Times New Roman" w:eastAsia="Times New Roman" w:hAnsi="Times New Roman" w:cs="Times New Roman"/>
+          <w:sz w:val="28"/>
+          <w:szCs w:val="28"/>
+          <w:lang w:val="uk-UA"/>
+        </w:rPr>
+        <w:t xml:space="preserve"> ініціалізацією системи, завантаження через USB і запуску </w:t>
+      </w:r>
+      <w:r>
+        <w:rPr>
+          <w:rFonts w:ascii="Times New Roman" w:eastAsia="Times New Roman" w:hAnsi="Times New Roman" w:cs="Times New Roman"/>
+          <w:sz w:val="28"/>
+          <w:szCs w:val="28"/>
+          <w:lang w:val="uk-UA"/>
+        </w:rPr>
+        <w:t>виконуючої програми</w:t>
+      </w:r>
+      <w:r>
+        <w:rPr>
+          <w:rFonts w:ascii="Times New Roman" w:eastAsia="Times New Roman" w:hAnsi="Times New Roman" w:cs="Times New Roman"/>
+          <w:sz w:val="28"/>
+          <w:szCs w:val="28"/>
+          <w:lang w:val="uk-UA"/>
+        </w:rPr>
+        <w:t>.</w:t>
+      </w:r>
+    </w:p>
+    <w:p>
+      <w:pPr>
+        <w:ind w:firstLine="720"/>
+        <w:rPr>
+          <w:rFonts w:ascii="Times New Roman" w:eastAsia="Times New Roman" w:hAnsi="Times New Roman" w:cs="Times New Roman"/>
+          <w:sz w:val="28"/>
+          <w:szCs w:val="28"/>
+          <w:lang w:val="uk-UA"/>
+        </w:rPr>
+      </w:pPr>
+      <w:r>
+        <w:rPr>
+          <w:rFonts w:ascii="Times New Roman" w:eastAsia="Times New Roman" w:hAnsi="Times New Roman" w:cs="Times New Roman"/>
+          <w:sz w:val="28"/>
+          <w:szCs w:val="28"/>
+          <w:lang w:val="uk-UA"/>
+        </w:rPr>
+        <w:t xml:space="preserve">SRAM - </w:t>
+      </w:r>
+      <w:proofErr w:type="spellStart"/>
+      <w:r>
+        <w:rPr>
+          <w:rFonts w:ascii="Times New Roman" w:eastAsia="Times New Roman" w:hAnsi="Times New Roman" w:cs="Times New Roman"/>
+          <w:sz w:val="28"/>
+          <w:szCs w:val="28"/>
+          <w:lang w:val="uk-UA"/>
+        </w:rPr>
+        <w:t>енерго</w:t>
+      </w:r>
+      <w:proofErr w:type="spellEnd"/>
+      <w:r>
+        <w:rPr>
+          <w:rFonts w:ascii="Times New Roman" w:eastAsia="Times New Roman" w:hAnsi="Times New Roman" w:cs="Times New Roman"/>
+          <w:sz w:val="28"/>
+          <w:szCs w:val="28"/>
+          <w:lang w:val="uk-UA"/>
+        </w:rPr>
+        <w:t xml:space="preserve">-залежна пам'ять об'ємом 2 </w:t>
+      </w:r>
+      <w:proofErr w:type="spellStart"/>
+      <w:r>
+        <w:rPr>
+          <w:rFonts w:ascii="Times New Roman" w:eastAsia="Times New Roman" w:hAnsi="Times New Roman" w:cs="Times New Roman"/>
+          <w:sz w:val="28"/>
+          <w:szCs w:val="28"/>
+          <w:lang w:val="uk-UA"/>
+        </w:rPr>
+        <w:t>кБ</w:t>
+      </w:r>
+      <w:proofErr w:type="spellEnd"/>
+      <w:r>
+        <w:rPr>
+          <w:rFonts w:ascii="Times New Roman" w:eastAsia="Times New Roman" w:hAnsi="Times New Roman" w:cs="Times New Roman"/>
+          <w:sz w:val="28"/>
+          <w:szCs w:val="28"/>
+          <w:lang w:val="uk-UA"/>
+        </w:rPr>
+        <w:t>. Зберігаються змінні і об'єкти, створенні в ході роботи програми.</w:t>
+      </w:r>
+    </w:p>
+    <w:p>
+      <w:pPr>
+        <w:ind w:firstLine="720"/>
+        <w:rPr>
+          <w:rFonts w:ascii="Times New Roman" w:eastAsia="Times New Roman" w:hAnsi="Times New Roman" w:cs="Times New Roman"/>
+          <w:sz w:val="28"/>
+          <w:szCs w:val="28"/>
+          <w:lang w:val="uk-UA"/>
+        </w:rPr>
+      </w:pPr>
+      <w:r>
+        <w:rPr>
+          <w:rFonts w:ascii="Times New Roman" w:eastAsia="Times New Roman" w:hAnsi="Times New Roman" w:cs="Times New Roman"/>
+          <w:sz w:val="28"/>
+          <w:szCs w:val="28"/>
+          <w:lang w:val="uk-UA"/>
+        </w:rPr>
+        <w:t xml:space="preserve">EEPROM - </w:t>
+      </w:r>
+      <w:proofErr w:type="spellStart"/>
+      <w:r>
+        <w:rPr>
+          <w:rFonts w:ascii="Times New Roman" w:eastAsia="Times New Roman" w:hAnsi="Times New Roman" w:cs="Times New Roman"/>
+          <w:sz w:val="28"/>
+          <w:szCs w:val="28"/>
+          <w:lang w:val="uk-UA"/>
+        </w:rPr>
+        <w:t>енерго</w:t>
+      </w:r>
+      <w:proofErr w:type="spellEnd"/>
+      <w:r>
+        <w:rPr>
+          <w:rFonts w:ascii="Times New Roman" w:eastAsia="Times New Roman" w:hAnsi="Times New Roman" w:cs="Times New Roman"/>
+          <w:sz w:val="28"/>
+          <w:szCs w:val="28"/>
+          <w:lang w:val="uk-UA"/>
+        </w:rPr>
+        <w:t xml:space="preserve">-незалежна пам'ять обсягом 1кб. В ній </w:t>
+      </w:r>
+      <w:proofErr w:type="spellStart"/>
+      <w:r>
+        <w:rPr>
+          <w:rFonts w:ascii="Times New Roman" w:eastAsia="Times New Roman" w:hAnsi="Times New Roman" w:cs="Times New Roman"/>
+          <w:sz w:val="28"/>
+          <w:szCs w:val="28"/>
+          <w:lang w:val="uk-UA"/>
+        </w:rPr>
+        <w:t>зберінаються</w:t>
+      </w:r>
+      <w:proofErr w:type="spellEnd"/>
+      <w:r>
+        <w:rPr>
+          <w:rFonts w:ascii="Times New Roman" w:eastAsia="Times New Roman" w:hAnsi="Times New Roman" w:cs="Times New Roman"/>
+          <w:sz w:val="28"/>
+          <w:szCs w:val="28"/>
+          <w:lang w:val="uk-UA"/>
+        </w:rPr>
+        <w:t xml:space="preserve"> дані, що не </w:t>
+      </w:r>
+      <w:r>
+        <w:rPr>
+          <w:rFonts w:ascii="Times New Roman" w:eastAsia="Times New Roman" w:hAnsi="Times New Roman" w:cs="Times New Roman"/>
+          <w:sz w:val="28"/>
+          <w:szCs w:val="28"/>
+          <w:lang w:val="uk-UA"/>
+        </w:rPr>
+        <w:t>видаляються</w:t>
+      </w:r>
+      <w:r>
+        <w:rPr>
+          <w:rFonts w:ascii="Times New Roman" w:eastAsia="Times New Roman" w:hAnsi="Times New Roman" w:cs="Times New Roman"/>
+          <w:sz w:val="28"/>
+          <w:szCs w:val="28"/>
+          <w:lang w:val="uk-UA"/>
+        </w:rPr>
+        <w:t xml:space="preserve"> при виключенні контролера. Обмеження циклів перезапису, властивих технології EEPROM. Гарантований життєвий</w:t>
+      </w:r>
+      <w:r>
+        <w:rPr>
+          <w:rFonts w:ascii="Times New Roman" w:eastAsia="Times New Roman" w:hAnsi="Times New Roman" w:cs="Times New Roman"/>
+          <w:sz w:val="28"/>
+          <w:szCs w:val="28"/>
+          <w:lang w:val="uk-UA"/>
+        </w:rPr>
+        <w:t xml:space="preserve"> цикл 100 000 операцій запису/</w:t>
+      </w:r>
+      <w:r>
+        <w:rPr>
+          <w:rFonts w:ascii="Times New Roman" w:eastAsia="Times New Roman" w:hAnsi="Times New Roman" w:cs="Times New Roman"/>
+          <w:sz w:val="28"/>
+          <w:szCs w:val="28"/>
+          <w:lang w:val="uk-UA"/>
+        </w:rPr>
+        <w:t>стирання.</w:t>
+      </w:r>
+    </w:p>
+    <w:p>
+      <w:pPr>
+        <w:ind w:firstLine="720"/>
+        <w:rPr>
+          <w:rFonts w:ascii="Times New Roman" w:eastAsia="Times New Roman" w:hAnsi="Times New Roman" w:cs="Times New Roman"/>
+          <w:sz w:val="28"/>
+          <w:szCs w:val="28"/>
+          <w:lang w:val="uk-UA"/>
+        </w:rPr>
+      </w:pPr>
+      <w:r>
+        <w:rPr>
+          <w:rFonts w:ascii="Times New Roman" w:eastAsia="Times New Roman" w:hAnsi="Times New Roman" w:cs="Times New Roman"/>
+          <w:sz w:val="28"/>
+          <w:szCs w:val="28"/>
+          <w:lang w:val="uk-UA"/>
+        </w:rPr>
+        <w:t>Регістр коман</w:t>
+      </w:r>
+      <w:r>
+        <w:rPr>
+          <w:rFonts w:ascii="Times New Roman" w:eastAsia="Times New Roman" w:hAnsi="Times New Roman" w:cs="Times New Roman"/>
+          <w:sz w:val="28"/>
+          <w:szCs w:val="28"/>
+          <w:lang w:val="uk-UA"/>
+        </w:rPr>
+        <w:t xml:space="preserve">д - регістр керуючого пристрою </w:t>
+      </w:r>
+      <w:r>
+        <w:rPr>
+          <w:rFonts w:ascii="Times New Roman" w:eastAsia="Times New Roman" w:hAnsi="Times New Roman" w:cs="Times New Roman"/>
+          <w:sz w:val="28"/>
+          <w:szCs w:val="28"/>
+          <w:lang w:val="uk-UA"/>
+        </w:rPr>
+        <w:t>мікроконтролера, призначений для зберігання коду команди на період часу, необхідний для її виконання(32 8-бітових регістра загального призначення).</w:t>
+      </w:r>
+    </w:p>
+    <w:p>
+      <w:pPr>
+        <w:ind w:firstLine="720"/>
+        <w:rPr>
+          <w:rFonts w:ascii="Times New Roman" w:eastAsia="Times New Roman" w:hAnsi="Times New Roman" w:cs="Times New Roman"/>
+          <w:sz w:val="28"/>
+          <w:szCs w:val="28"/>
+          <w:lang w:val="uk-UA"/>
+        </w:rPr>
+      </w:pPr>
+      <w:r>
+        <w:rPr>
+          <w:rFonts w:ascii="Times New Roman" w:eastAsia="Times New Roman" w:hAnsi="Times New Roman" w:cs="Times New Roman"/>
+          <w:sz w:val="28"/>
+          <w:szCs w:val="28"/>
+          <w:lang w:val="uk-UA"/>
+        </w:rPr>
+        <w:t>Арифметико-логічний пристрій (АЛП) - блок процесора, який під керуванням пристрою керування служить для виконання арифметичних і логічних перетворень.</w:t>
       </w:r>
     </w:p>
     <w:p>
@@ -822,7 +1867,7 @@
       <w:pPr>
         <w:numPr>
           <w:ilvl w:val="0"/>
-          <w:numId w:val="1"/>
+          <w:numId w:val="3"/>
         </w:numPr>
         <w:rPr>
           <w:rFonts w:ascii="Times New Roman" w:eastAsia="Times New Roman" w:hAnsi="Times New Roman" w:cs="Times New Roman"/>
@@ -838,6 +1883,7 @@
           <w:szCs w:val="28"/>
           <w:lang w:val="uk-UA"/>
         </w:rPr>
+        <w:lastRenderedPageBreak/>
         <w:t xml:space="preserve">Вирішена задача розробки апаратно-програмних засобів регулювання параметрів мікроклімату складського приміщення на основі </w:t>
       </w:r>
       <w:proofErr w:type="spellStart"/>
@@ -885,7 +1931,7 @@
       <w:pPr>
         <w:numPr>
           <w:ilvl w:val="0"/>
-          <w:numId w:val="1"/>
+          <w:numId w:val="3"/>
         </w:numPr>
         <w:rPr>
           <w:rFonts w:ascii="Times New Roman" w:eastAsia="Times New Roman" w:hAnsi="Times New Roman" w:cs="Times New Roman"/>
@@ -908,7 +1954,7 @@
       <w:pPr>
         <w:numPr>
           <w:ilvl w:val="0"/>
-          <w:numId w:val="1"/>
+          <w:numId w:val="3"/>
         </w:numPr>
         <w:rPr>
           <w:rFonts w:ascii="Times New Roman" w:eastAsia="Times New Roman" w:hAnsi="Times New Roman" w:cs="Times New Roman"/>
@@ -1011,7 +2057,7 @@
       <w:pPr>
         <w:numPr>
           <w:ilvl w:val="0"/>
-          <w:numId w:val="1"/>
+          <w:numId w:val="3"/>
         </w:numPr>
         <w:rPr>
           <w:rFonts w:ascii="Times New Roman" w:eastAsia="Times New Roman" w:hAnsi="Times New Roman" w:cs="Times New Roman"/>
@@ -1069,7 +2115,7 @@
       <w:pPr>
         <w:numPr>
           <w:ilvl w:val="0"/>
-          <w:numId w:val="2"/>
+          <w:numId w:val="4"/>
         </w:numPr>
         <w:rPr>
           <w:rFonts w:ascii="Times New Roman" w:eastAsia="Times New Roman" w:hAnsi="Times New Roman" w:cs="Times New Roman"/>
@@ -1078,7 +2124,7 @@
           <w:lang w:val="uk-UA"/>
         </w:rPr>
       </w:pPr>
-      <w:hyperlink r:id="rId7">
+      <w:hyperlink r:id="rId8">
         <w:r>
           <w:rPr>
             <w:rFonts w:ascii="Times New Roman" w:eastAsia="Times New Roman" w:hAnsi="Times New Roman" w:cs="Times New Roman"/>
@@ -1096,7 +2142,7 @@
       <w:pPr>
         <w:numPr>
           <w:ilvl w:val="0"/>
-          <w:numId w:val="2"/>
+          <w:numId w:val="4"/>
         </w:numPr>
         <w:rPr>
           <w:rFonts w:ascii="Times New Roman" w:eastAsia="Times New Roman" w:hAnsi="Times New Roman" w:cs="Times New Roman"/>
@@ -1105,7 +2151,7 @@
           <w:lang w:val="uk-UA"/>
         </w:rPr>
       </w:pPr>
-      <w:hyperlink r:id="rId8">
+      <w:hyperlink r:id="rId9">
         <w:r>
           <w:rPr>
             <w:rFonts w:ascii="Times New Roman" w:eastAsia="Times New Roman" w:hAnsi="Times New Roman" w:cs="Times New Roman"/>
@@ -1123,7 +2169,7 @@
       <w:pPr>
         <w:numPr>
           <w:ilvl w:val="0"/>
-          <w:numId w:val="2"/>
+          <w:numId w:val="4"/>
         </w:numPr>
         <w:rPr>
           <w:rFonts w:ascii="Times New Roman" w:eastAsia="Times New Roman" w:hAnsi="Times New Roman" w:cs="Times New Roman"/>
@@ -1132,7 +2178,7 @@
           <w:lang w:val="uk-UA"/>
         </w:rPr>
       </w:pPr>
-      <w:hyperlink r:id="rId9">
+      <w:hyperlink r:id="rId10">
         <w:r>
           <w:rPr>
             <w:rFonts w:ascii="Times New Roman" w:eastAsia="Times New Roman" w:hAnsi="Times New Roman" w:cs="Times New Roman"/>
@@ -1145,6 +2191,15 @@
           <w:t>http://skladovoy.ru/xranenie-plodoovoshhnoj-produkcii-na-sklade.html</w:t>
         </w:r>
       </w:hyperlink>
+    </w:p>
+    <w:p>
+      <w:pPr>
+        <w:rPr>
+          <w:lang w:val="uk-UA"/>
+        </w:rPr>
+      </w:pPr>
+      <w:bookmarkStart w:id="0" w:name="_GoBack"/>
+      <w:bookmarkEnd w:id="0"/>
     </w:p>
     <w:sectPr>
       <w:pgSz w:w="11909" w:h="16834"/>
@@ -1159,6 +2214,119 @@
 <file path=word/numbering.xml><?xml version="1.0" encoding="utf-8"?>
 <w:numbering xmlns:wpc="http://schemas.microsoft.com/office/word/2010/wordprocessingCanvas" xmlns:cx="http://schemas.microsoft.com/office/drawing/2014/chartex" xmlns:cx1="http://schemas.microsoft.com/office/drawing/2015/9/8/chartex" xmlns:mc="http://schemas.openxmlformats.org/markup-compatibility/2006" xmlns:o="urn:schemas-microsoft-com:office:office" xmlns:r="http://schemas.openxmlformats.org/officeDocument/2006/relationships" xmlns:m="http://schemas.openxmlformats.org/officeDocument/2006/math" xmlns:v="urn:schemas-microsoft-com:vml" xmlns:wp14="http://schemas.microsoft.com/office/word/2010/wordprocessingDrawing" xmlns:wp="http://schemas.openxmlformats.org/drawingml/2006/wordprocessingDrawing" xmlns:w10="urn:schemas-microsoft-com:office:word" xmlns:w="http://schemas.openxmlformats.org/wordprocessingml/2006/main" xmlns:w14="http://schemas.microsoft.com/office/word/2010/wordml" xmlns:w15="http://schemas.microsoft.com/office/word/2012/wordml" xmlns:w16se="http://schemas.microsoft.com/office/word/2015/wordml/symex" xmlns:wpg="http://schemas.microsoft.com/office/word/2010/wordprocessingGroup" xmlns:wpi="http://schemas.microsoft.com/office/word/2010/wordprocessingInk" xmlns:wne="http://schemas.microsoft.com/office/word/2006/wordml" xmlns:wps="http://schemas.microsoft.com/office/word/2010/wordprocessingShape" mc:Ignorable="w14 w15 w16se wp14">
   <w:abstractNum w:abstractNumId="0" w15:restartNumberingAfterBreak="0">
+    <w:nsid w:val="1C2A1B52"/>
+    <w:multiLevelType w:val="multilevel"/>
+    <w:tmpl w:val="BDB8C2F6"/>
+    <w:lvl w:ilvl="0">
+      <w:start w:val="1"/>
+      <w:numFmt w:val="decimal"/>
+      <w:lvlText w:val="%1."/>
+      <w:lvlJc w:val="left"/>
+      <w:pPr>
+        <w:ind w:left="720" w:hanging="360"/>
+      </w:pPr>
+      <w:rPr>
+        <w:u w:val="none"/>
+      </w:rPr>
+    </w:lvl>
+    <w:lvl w:ilvl="1">
+      <w:start w:val="1"/>
+      <w:numFmt w:val="lowerLetter"/>
+      <w:lvlText w:val="%2."/>
+      <w:lvlJc w:val="left"/>
+      <w:pPr>
+        <w:ind w:left="1440" w:hanging="360"/>
+      </w:pPr>
+      <w:rPr>
+        <w:u w:val="none"/>
+      </w:rPr>
+    </w:lvl>
+    <w:lvl w:ilvl="2">
+      <w:start w:val="1"/>
+      <w:numFmt w:val="lowerRoman"/>
+      <w:lvlText w:val="%3."/>
+      <w:lvlJc w:val="right"/>
+      <w:pPr>
+        <w:ind w:left="2160" w:hanging="360"/>
+      </w:pPr>
+      <w:rPr>
+        <w:u w:val="none"/>
+      </w:rPr>
+    </w:lvl>
+    <w:lvl w:ilvl="3">
+      <w:start w:val="1"/>
+      <w:numFmt w:val="decimal"/>
+      <w:lvlText w:val="%4."/>
+      <w:lvlJc w:val="left"/>
+      <w:pPr>
+        <w:ind w:left="2880" w:hanging="360"/>
+      </w:pPr>
+      <w:rPr>
+        <w:u w:val="none"/>
+      </w:rPr>
+    </w:lvl>
+    <w:lvl w:ilvl="4">
+      <w:start w:val="1"/>
+      <w:numFmt w:val="lowerLetter"/>
+      <w:lvlText w:val="%5."/>
+      <w:lvlJc w:val="left"/>
+      <w:pPr>
+        <w:ind w:left="3600" w:hanging="360"/>
+      </w:pPr>
+      <w:rPr>
+        <w:u w:val="none"/>
+      </w:rPr>
+    </w:lvl>
+    <w:lvl w:ilvl="5">
+      <w:start w:val="1"/>
+      <w:numFmt w:val="lowerRoman"/>
+      <w:lvlText w:val="%6."/>
+      <w:lvlJc w:val="right"/>
+      <w:pPr>
+        <w:ind w:left="4320" w:hanging="360"/>
+      </w:pPr>
+      <w:rPr>
+        <w:u w:val="none"/>
+      </w:rPr>
+    </w:lvl>
+    <w:lvl w:ilvl="6">
+      <w:start w:val="1"/>
+      <w:numFmt w:val="decimal"/>
+      <w:lvlText w:val="%7."/>
+      <w:lvlJc w:val="left"/>
+      <w:pPr>
+        <w:ind w:left="5040" w:hanging="360"/>
+      </w:pPr>
+      <w:rPr>
+        <w:u w:val="none"/>
+      </w:rPr>
+    </w:lvl>
+    <w:lvl w:ilvl="7">
+      <w:start w:val="1"/>
+      <w:numFmt w:val="lowerLetter"/>
+      <w:lvlText w:val="%8."/>
+      <w:lvlJc w:val="left"/>
+      <w:pPr>
+        <w:ind w:left="5760" w:hanging="360"/>
+      </w:pPr>
+      <w:rPr>
+        <w:u w:val="none"/>
+      </w:rPr>
+    </w:lvl>
+    <w:lvl w:ilvl="8">
+      <w:start w:val="1"/>
+      <w:numFmt w:val="lowerRoman"/>
+      <w:lvlText w:val="%9."/>
+      <w:lvlJc w:val="right"/>
+      <w:pPr>
+        <w:ind w:left="6480" w:hanging="360"/>
+      </w:pPr>
+      <w:rPr>
+        <w:u w:val="none"/>
+      </w:rPr>
+    </w:lvl>
+  </w:abstractNum>
+  <w:abstractNum w:abstractNumId="1" w15:restartNumberingAfterBreak="0">
     <w:nsid w:val="6A9643C5"/>
     <w:multiLevelType w:val="multilevel"/>
     <w:tmpl w:val="33549F56"/>
@@ -1271,7 +2439,7 @@
       </w:rPr>
     </w:lvl>
   </w:abstractNum>
-  <w:abstractNum w:abstractNumId="1" w15:restartNumberingAfterBreak="0">
+  <w:abstractNum w:abstractNumId="2" w15:restartNumberingAfterBreak="0">
     <w:nsid w:val="754E0A44"/>
     <w:multiLevelType w:val="multilevel"/>
     <w:tmpl w:val="F1468DBC"/>
@@ -1384,11 +2552,130 @@
       </w:rPr>
     </w:lvl>
   </w:abstractNum>
+  <w:abstractNum w:abstractNumId="3" w15:restartNumberingAfterBreak="0">
+    <w:nsid w:val="77C93B70"/>
+    <w:multiLevelType w:val="multilevel"/>
+    <w:tmpl w:val="DEEA392A"/>
+    <w:lvl w:ilvl="0">
+      <w:start w:val="1"/>
+      <w:numFmt w:val="decimal"/>
+      <w:lvlText w:val="%1."/>
+      <w:lvlJc w:val="left"/>
+      <w:pPr>
+        <w:ind w:left="1440" w:hanging="360"/>
+      </w:pPr>
+      <w:rPr>
+        <w:u w:val="none"/>
+      </w:rPr>
+    </w:lvl>
+    <w:lvl w:ilvl="1">
+      <w:start w:val="1"/>
+      <w:numFmt w:val="lowerLetter"/>
+      <w:lvlText w:val="%2."/>
+      <w:lvlJc w:val="left"/>
+      <w:pPr>
+        <w:ind w:left="2160" w:hanging="360"/>
+      </w:pPr>
+      <w:rPr>
+        <w:u w:val="none"/>
+      </w:rPr>
+    </w:lvl>
+    <w:lvl w:ilvl="2">
+      <w:start w:val="1"/>
+      <w:numFmt w:val="lowerRoman"/>
+      <w:lvlText w:val="%3."/>
+      <w:lvlJc w:val="right"/>
+      <w:pPr>
+        <w:ind w:left="2880" w:hanging="360"/>
+      </w:pPr>
+      <w:rPr>
+        <w:u w:val="none"/>
+      </w:rPr>
+    </w:lvl>
+    <w:lvl w:ilvl="3">
+      <w:start w:val="1"/>
+      <w:numFmt w:val="decimal"/>
+      <w:lvlText w:val="%4."/>
+      <w:lvlJc w:val="left"/>
+      <w:pPr>
+        <w:ind w:left="3600" w:hanging="360"/>
+      </w:pPr>
+      <w:rPr>
+        <w:u w:val="none"/>
+      </w:rPr>
+    </w:lvl>
+    <w:lvl w:ilvl="4">
+      <w:start w:val="1"/>
+      <w:numFmt w:val="lowerLetter"/>
+      <w:lvlText w:val="%5."/>
+      <w:lvlJc w:val="left"/>
+      <w:pPr>
+        <w:ind w:left="4320" w:hanging="360"/>
+      </w:pPr>
+      <w:rPr>
+        <w:u w:val="none"/>
+      </w:rPr>
+    </w:lvl>
+    <w:lvl w:ilvl="5">
+      <w:start w:val="1"/>
+      <w:numFmt w:val="lowerRoman"/>
+      <w:lvlText w:val="%6."/>
+      <w:lvlJc w:val="right"/>
+      <w:pPr>
+        <w:ind w:left="5040" w:hanging="360"/>
+      </w:pPr>
+      <w:rPr>
+        <w:u w:val="none"/>
+      </w:rPr>
+    </w:lvl>
+    <w:lvl w:ilvl="6">
+      <w:start w:val="1"/>
+      <w:numFmt w:val="decimal"/>
+      <w:lvlText w:val="%7."/>
+      <w:lvlJc w:val="left"/>
+      <w:pPr>
+        <w:ind w:left="5760" w:hanging="360"/>
+      </w:pPr>
+      <w:rPr>
+        <w:u w:val="none"/>
+      </w:rPr>
+    </w:lvl>
+    <w:lvl w:ilvl="7">
+      <w:start w:val="1"/>
+      <w:numFmt w:val="lowerLetter"/>
+      <w:lvlText w:val="%8."/>
+      <w:lvlJc w:val="left"/>
+      <w:pPr>
+        <w:ind w:left="6480" w:hanging="360"/>
+      </w:pPr>
+      <w:rPr>
+        <w:u w:val="none"/>
+      </w:rPr>
+    </w:lvl>
+    <w:lvl w:ilvl="8">
+      <w:start w:val="1"/>
+      <w:numFmt w:val="lowerRoman"/>
+      <w:lvlText w:val="%9."/>
+      <w:lvlJc w:val="right"/>
+      <w:pPr>
+        <w:ind w:left="7200" w:hanging="360"/>
+      </w:pPr>
+      <w:rPr>
+        <w:u w:val="none"/>
+      </w:rPr>
+    </w:lvl>
+  </w:abstractNum>
   <w:num w:numId="1">
+    <w:abstractNumId w:val="2"/>
+  </w:num>
+  <w:num w:numId="2">
     <w:abstractNumId w:val="1"/>
   </w:num>
-  <w:num w:numId="2">
+  <w:num w:numId="3">
     <w:abstractNumId w:val="0"/>
+  </w:num>
+  <w:num w:numId="4">
+    <w:abstractNumId w:val="3"/>
   </w:num>
 </w:numbering>
 </file>

</xml_diff>